<commit_message>
feat: Corrigido a cor de fundo da lista de materiais e de espessura do cadastro de peças na pagina de engenharia.
</commit_message>
<xml_diff>
--- a/💡 Pontos de Atenção e Sugestões Imediatas.docx
+++ b/💡 Pontos de Atenção e Sugestões Imediatas.docx
@@ -363,7 +363,7 @@
     <w:p>
       <w:r>
         <w:pict w14:anchorId="0BEDA6AB">
-          <v:rect id="_x0000_i1031" style="width:0;height:1.5pt" o:hralign="center" o:hrstd="t" o:hr="t" fillcolor="#a0a0a0" stroked="f"/>
+          <v:rect id="_x0000_i1025" style="width:0;height:1.5pt" o:hralign="center" o:hrstd="t" o:hr="t" fillcolor="#a0a0a0" stroked="f"/>
         </w:pict>
       </w:r>
     </w:p>
@@ -634,7 +634,7 @@
     <w:p>
       <w:r>
         <w:pict w14:anchorId="666AD1FD">
-          <v:rect id="_x0000_i1045" style="width:0;height:1.5pt" o:hralign="center" o:hrstd="t" o:hr="t" fillcolor="#a0a0a0" stroked="f"/>
+          <v:rect id="_x0000_i1026" style="width:0;height:1.5pt" o:hralign="center" o:hrstd="t" o:hr="t" fillcolor="#a0a0a0" stroked="f"/>
         </w:pict>
       </w:r>
     </w:p>
@@ -1186,15 +1186,31 @@
           <w:ilvl w:val="2"/>
           <w:numId w:val="7"/>
         </w:numPr>
-      </w:pPr>
-      <w:r>
-        <w:rPr>
+        <w:pBdr>
+          <w:top w:val="single" w:sz="4" w:space="1" w:color="auto"/>
+          <w:left w:val="single" w:sz="4" w:space="4" w:color="auto"/>
+          <w:bottom w:val="single" w:sz="4" w:space="1" w:color="auto"/>
+          <w:right w:val="single" w:sz="4" w:space="4" w:color="auto"/>
+        </w:pBdr>
+        <w:rPr>
+          <w:b/>
+          <w:bCs/>
+        </w:rPr>
+      </w:pPr>
+      <w:r>
+        <w:rPr>
+          <w:b/>
+          <w:bCs/>
           <w:i/>
           <w:iCs/>
         </w:rPr>
         <w:t>Sugestão:</w:t>
       </w:r>
       <w:r>
+        <w:rPr>
+          <w:b/>
+          <w:bCs/>
+        </w:rPr>
         <w:t xml:space="preserve"> Para produção, considere salvar o JSON em um </w:t>
       </w:r>
       <w:proofErr w:type="spellStart"/>
@@ -1243,25 +1259,38 @@
           <w:b/>
           <w:bCs/>
         </w:rPr>
-        <w:t>) ou no disco do servidor</w:t>
-      </w:r>
-      <w:r>
-        <w:t>, salvando no MySQL apenas o caminho do arquivo. Ou comprima o JSON (</w:t>
-      </w:r>
-      <w:proofErr w:type="spellStart"/>
-      <w:r>
+        <w:t>) ou no disco do servidor, salvando no MySQL apenas o caminho do arquivo. Ou comprima o JSON (</w:t>
+      </w:r>
+      <w:proofErr w:type="spellStart"/>
+      <w:r>
+        <w:rPr>
+          <w:b/>
+          <w:bCs/>
+        </w:rPr>
         <w:t>Gzip</w:t>
       </w:r>
       <w:proofErr w:type="spellEnd"/>
       <w:r>
+        <w:rPr>
+          <w:b/>
+          <w:bCs/>
+        </w:rPr>
         <w:t>) antes de salvar no banco (</w:t>
       </w:r>
       <w:proofErr w:type="spellStart"/>
       <w:r>
+        <w:rPr>
+          <w:b/>
+          <w:bCs/>
+        </w:rPr>
         <w:t>Blob</w:t>
       </w:r>
       <w:proofErr w:type="spellEnd"/>
       <w:r>
+        <w:rPr>
+          <w:b/>
+          <w:bCs/>
+        </w:rPr>
         <w:t>).</w:t>
       </w:r>
     </w:p>
@@ -1839,7 +1868,7 @@
     <w:p>
       <w:r>
         <w:pict w14:anchorId="2B06D158">
-          <v:rect id="_x0000_i1046" style="width:0;height:1.5pt" o:hralign="center" o:hrstd="t" o:hr="t" fillcolor="#a0a0a0" stroked="f"/>
+          <v:rect id="_x0000_i1027" style="width:0;height:1.5pt" o:hralign="center" o:hrstd="t" o:hr="t" fillcolor="#a0a0a0" stroked="f"/>
         </w:pict>
       </w:r>
     </w:p>
@@ -4271,6 +4300,7 @@
   <w:style w:type="character" w:default="1" w:styleId="Fontepargpadro">
     <w:name w:val="Default Paragraph Font"/>
     <w:uiPriority w:val="1"/>
+    <w:semiHidden/>
     <w:unhideWhenUsed/>
   </w:style>
   <w:style w:type="table" w:default="1" w:styleId="Tabelanormal">

</xml_diff>